<commit_message>
Changed wire source and clarified assembly guide
</commit_message>
<xml_diff>
--- a/Documentation/Working_Documents/Palm_Ball_Stylus_Assembly_Guide.docx
+++ b/Documentation/Working_Documents/Palm_Ball_Stylus_Assembly_Guide.docx
@@ -1,6 +1,6 @@
 
 <file path=word/document.xml><?xml version="1.0" encoding="utf-8"?>
-<w:document xmlns:wpc="http://schemas.microsoft.com/office/word/2010/wordprocessingCanvas" xmlns:cx="http://schemas.microsoft.com/office/drawing/2014/chartex" xmlns:cx1="http://schemas.microsoft.com/office/drawing/2015/9/8/chartex" xmlns:cx2="http://schemas.microsoft.com/office/drawing/2015/10/21/chartex" xmlns:cx3="http://schemas.microsoft.com/office/drawing/2016/5/9/chartex" xmlns:cx4="http://schemas.microsoft.com/office/drawing/2016/5/10/chartex" xmlns:cx5="http://schemas.microsoft.com/office/drawing/2016/5/11/chartex" xmlns:cx6="http://schemas.microsoft.com/office/drawing/2016/5/12/chartex" xmlns:cx7="http://schemas.microsoft.com/office/drawing/2016/5/13/chartex" xmlns:cx8="http://schemas.microsoft.com/office/drawing/2016/5/14/chartex" xmlns:mc="http://schemas.openxmlformats.org/markup-compatibility/2006" xmlns:aink="http://schemas.microsoft.com/office/drawing/2016/ink" xmlns:am3d="http://schemas.microsoft.com/office/drawing/2017/model3d" xmlns:o="urn:schemas-microsoft-com:office:office" xmlns:oel="http://schemas.microsoft.com/office/2019/extlst" xmlns:r="http://schemas.openxmlformats.org/officeDocument/2006/relationships" xmlns:m="http://schemas.openxmlformats.org/officeDocument/2006/math" xmlns:v="urn:schemas-microsoft-com:vml" xmlns:wp14="http://schemas.microsoft.com/office/word/2010/wordprocessingDrawing" xmlns:wp="http://schemas.openxmlformats.org/drawingml/2006/wordprocessingDrawing" xmlns:w10="urn:schemas-microsoft-com:office:word" xmlns:w="http://schemas.openxmlformats.org/wordprocessingml/2006/main" xmlns:w14="http://schemas.microsoft.com/office/word/2010/wordml" xmlns:w15="http://schemas.microsoft.com/office/word/2012/wordml" xmlns:w16cex="http://schemas.microsoft.com/office/word/2018/wordml/cex" xmlns:w16cid="http://schemas.microsoft.com/office/word/2016/wordml/cid" xmlns:w16="http://schemas.microsoft.com/office/word/2018/wordml" xmlns:w16du="http://schemas.microsoft.com/office/word/2023/wordml/word16du" xmlns:w16sdtdh="http://schemas.microsoft.com/office/word/2020/wordml/sdtdatahash" xmlns:w16se="http://schemas.microsoft.com/office/word/2015/wordml/symex" xmlns:wpg="http://schemas.microsoft.com/office/word/2010/wordprocessingGroup" xmlns:wpi="http://schemas.microsoft.com/office/word/2010/wordprocessingInk" xmlns:wne="http://schemas.microsoft.com/office/word/2006/wordml" xmlns:wps="http://schemas.microsoft.com/office/word/2010/wordprocessingShape" mc:Ignorable="w14 w15 w16se w16cid w16 w16cex w16sdtdh wp14">
+<w:document xmlns:wpc="http://schemas.microsoft.com/office/word/2010/wordprocessingCanvas" xmlns:cx="http://schemas.microsoft.com/office/drawing/2014/chartex" xmlns:cx1="http://schemas.microsoft.com/office/drawing/2015/9/8/chartex" xmlns:cx2="http://schemas.microsoft.com/office/drawing/2015/10/21/chartex" xmlns:cx3="http://schemas.microsoft.com/office/drawing/2016/5/9/chartex" xmlns:cx4="http://schemas.microsoft.com/office/drawing/2016/5/10/chartex" xmlns:cx5="http://schemas.microsoft.com/office/drawing/2016/5/11/chartex" xmlns:cx6="http://schemas.microsoft.com/office/drawing/2016/5/12/chartex" xmlns:cx7="http://schemas.microsoft.com/office/drawing/2016/5/13/chartex" xmlns:cx8="http://schemas.microsoft.com/office/drawing/2016/5/14/chartex" xmlns:mc="http://schemas.openxmlformats.org/markup-compatibility/2006" xmlns:aink="http://schemas.microsoft.com/office/drawing/2016/ink" xmlns:am3d="http://schemas.microsoft.com/office/drawing/2017/model3d" xmlns:o="urn:schemas-microsoft-com:office:office" xmlns:oel="http://schemas.microsoft.com/office/2019/extlst" xmlns:r="http://schemas.openxmlformats.org/officeDocument/2006/relationships" xmlns:m="http://schemas.openxmlformats.org/officeDocument/2006/math" xmlns:v="urn:schemas-microsoft-com:vml" xmlns:wp14="http://schemas.microsoft.com/office/word/2010/wordprocessingDrawing" xmlns:wp="http://schemas.openxmlformats.org/drawingml/2006/wordprocessingDrawing" xmlns:w10="urn:schemas-microsoft-com:office:word" xmlns:w="http://schemas.openxmlformats.org/wordprocessingml/2006/main" xmlns:w14="http://schemas.microsoft.com/office/word/2010/wordml" xmlns:w15="http://schemas.microsoft.com/office/word/2012/wordml" xmlns:w16cex="http://schemas.microsoft.com/office/word/2018/wordml/cex" xmlns:w16cid="http://schemas.microsoft.com/office/word/2016/wordml/cid" xmlns:w16="http://schemas.microsoft.com/office/word/2018/wordml" xmlns:w16du="http://schemas.microsoft.com/office/word/2023/wordml/word16du" xmlns:w16sdtdh="http://schemas.microsoft.com/office/word/2020/wordml/sdtdatahash" xmlns:w16sdtfl="http://schemas.microsoft.com/office/word/2024/wordml/sdtformatlock" xmlns:w16se="http://schemas.microsoft.com/office/word/2015/wordml/symex" xmlns:wpg="http://schemas.microsoft.com/office/word/2010/wordprocessingGroup" xmlns:wpi="http://schemas.microsoft.com/office/word/2010/wordprocessingInk" xmlns:wne="http://schemas.microsoft.com/office/word/2006/wordml" xmlns:wps="http://schemas.microsoft.com/office/word/2010/wordprocessingShape" mc:Ignorable="w14 w15 w16se w16cid w16 w16cex w16sdtdh w16sdtfl w16du wp14">
   <w:body>
     <w:p>
       <w:pPr>
@@ -120,6 +120,9 @@
               </w:numPr>
             </w:pPr>
             <w:r>
+              <w:t xml:space="preserve">22 AWG </w:t>
+            </w:r>
+            <w:r>
               <w:t>Breadboard Wire</w:t>
             </w:r>
           </w:p>
@@ -147,15 +150,7 @@
               <w:t xml:space="preserve">of </w:t>
             </w:r>
             <w:r>
-              <w:t>Scotch-</w:t>
-            </w:r>
-            <w:proofErr w:type="spellStart"/>
-            <w:r>
-              <w:t>Brite</w:t>
-            </w:r>
-            <w:proofErr w:type="spellEnd"/>
-            <w:r>
-              <w:t>® Non-Scratch Scrub Sponge</w:t>
+              <w:t>Scotch-Brite® Non-Scratch Scrub Sponge</w:t>
             </w:r>
             <w:r>
               <w:t xml:space="preserve"> with the scrubby part cut off</w:t>
@@ -299,7 +294,13 @@
         <w:t xml:space="preserve"> </w:t>
       </w:r>
       <w:r>
-        <w:t xml:space="preserve">(not stranded) breadboard wire and remove the insulation from the entire piece. Run one end of the wire up through the bottom of the stylus until it emerges in the cavity at the end of the stylus, but not far enough to stick out past the end. Use superglue to secure the wire at the bottom of the stylus. </w:t>
+        <w:t xml:space="preserve">(not stranded) </w:t>
+      </w:r>
+      <w:r>
+        <w:t xml:space="preserve">22 AWG </w:t>
+      </w:r>
+      <w:r>
+        <w:t xml:space="preserve">breadboard wire and remove the insulation from the entire piece. Run one end of the wire up through the bottom of the stylus until it emerges in the cavity at the end of the stylus, but not far enough to stick out past the end. Use superglue to secure the wire at the bottom of the stylus. </w:t>
       </w:r>
       <w:r>
         <w:t>Do not use solder as a wire, it can contain lead and should not be used in constant contact with the skin.</w:t>
@@ -549,9 +550,25 @@
     <w:p/>
     <w:p>
       <w:pPr>
+        <w:rPr>
+          <w:rFonts w:asciiTheme="majorHAnsi" w:eastAsiaTheme="majorEastAsia" w:hAnsiTheme="majorHAnsi" w:cstheme="majorBidi"/>
+          <w:b/>
+          <w:bCs/>
+          <w:color w:val="26225E" w:themeColor="accent1"/>
+          <w:sz w:val="26"/>
+          <w:szCs w:val="26"/>
+        </w:rPr>
+      </w:pPr>
+      <w:r>
+        <w:br w:type="page"/>
+      </w:r>
+    </w:p>
+    <w:p>
+      <w:pPr>
         <w:pStyle w:val="Heading2"/>
       </w:pPr>
       <w:r>
+        <w:lastRenderedPageBreak/>
         <w:t xml:space="preserve">Step 3 </w:t>
       </w:r>
     </w:p>
@@ -574,11 +591,7 @@
         <w:t xml:space="preserve"> so that roughly a quarter of an inch sticks out</w:t>
       </w:r>
       <w:r>
-        <w:t xml:space="preserve">, then remove the foam, add some superglue to the </w:t>
-      </w:r>
-      <w:r>
-        <w:lastRenderedPageBreak/>
-        <w:t>inside of the cavity, then put the foam back in. Ensure that the wire contacts the foam. After the glue dries, trim the foam to the desired tip shape.</w:t>
+        <w:t>, then remove the foam, add some superglue to the inside of the cavity, then put the foam back in. Ensure that the wire contacts the foam. After the glue dries, trim the foam to the desired tip shape.</w:t>
       </w:r>
     </w:p>
     <w:tbl>
@@ -657,7 +670,7 @@
 </file>
 
 <file path=word/endnotes.xml><?xml version="1.0" encoding="utf-8"?>
-<w:endnotes xmlns:wpc="http://schemas.microsoft.com/office/word/2010/wordprocessingCanvas" xmlns:cx="http://schemas.microsoft.com/office/drawing/2014/chartex" xmlns:cx1="http://schemas.microsoft.com/office/drawing/2015/9/8/chartex" xmlns:cx2="http://schemas.microsoft.com/office/drawing/2015/10/21/chartex" xmlns:cx3="http://schemas.microsoft.com/office/drawing/2016/5/9/chartex" xmlns:cx4="http://schemas.microsoft.com/office/drawing/2016/5/10/chartex" xmlns:cx5="http://schemas.microsoft.com/office/drawing/2016/5/11/chartex" xmlns:cx6="http://schemas.microsoft.com/office/drawing/2016/5/12/chartex" xmlns:cx7="http://schemas.microsoft.com/office/drawing/2016/5/13/chartex" xmlns:cx8="http://schemas.microsoft.com/office/drawing/2016/5/14/chartex" xmlns:mc="http://schemas.openxmlformats.org/markup-compatibility/2006" xmlns:aink="http://schemas.microsoft.com/office/drawing/2016/ink" xmlns:am3d="http://schemas.microsoft.com/office/drawing/2017/model3d" xmlns:o="urn:schemas-microsoft-com:office:office" xmlns:oel="http://schemas.microsoft.com/office/2019/extlst" xmlns:r="http://schemas.openxmlformats.org/officeDocument/2006/relationships" xmlns:m="http://schemas.openxmlformats.org/officeDocument/2006/math" xmlns:v="urn:schemas-microsoft-com:vml" xmlns:wp14="http://schemas.microsoft.com/office/word/2010/wordprocessingDrawing" xmlns:wp="http://schemas.openxmlformats.org/drawingml/2006/wordprocessingDrawing" xmlns:w10="urn:schemas-microsoft-com:office:word" xmlns:w="http://schemas.openxmlformats.org/wordprocessingml/2006/main" xmlns:w14="http://schemas.microsoft.com/office/word/2010/wordml" xmlns:w15="http://schemas.microsoft.com/office/word/2012/wordml" xmlns:w16cex="http://schemas.microsoft.com/office/word/2018/wordml/cex" xmlns:w16cid="http://schemas.microsoft.com/office/word/2016/wordml/cid" xmlns:w16="http://schemas.microsoft.com/office/word/2018/wordml" xmlns:w16du="http://schemas.microsoft.com/office/word/2023/wordml/word16du" xmlns:w16sdtdh="http://schemas.microsoft.com/office/word/2020/wordml/sdtdatahash" xmlns:w16se="http://schemas.microsoft.com/office/word/2015/wordml/symex" xmlns:wpg="http://schemas.microsoft.com/office/word/2010/wordprocessingGroup" xmlns:wpi="http://schemas.microsoft.com/office/word/2010/wordprocessingInk" xmlns:wne="http://schemas.microsoft.com/office/word/2006/wordml" xmlns:wps="http://schemas.microsoft.com/office/word/2010/wordprocessingShape" mc:Ignorable="w14 w15 w16se w16cid w16 w16cex w16sdtdh wp14">
+<w:endnotes xmlns:wpc="http://schemas.microsoft.com/office/word/2010/wordprocessingCanvas" xmlns:cx="http://schemas.microsoft.com/office/drawing/2014/chartex" xmlns:cx1="http://schemas.microsoft.com/office/drawing/2015/9/8/chartex" xmlns:cx2="http://schemas.microsoft.com/office/drawing/2015/10/21/chartex" xmlns:cx3="http://schemas.microsoft.com/office/drawing/2016/5/9/chartex" xmlns:cx4="http://schemas.microsoft.com/office/drawing/2016/5/10/chartex" xmlns:cx5="http://schemas.microsoft.com/office/drawing/2016/5/11/chartex" xmlns:cx6="http://schemas.microsoft.com/office/drawing/2016/5/12/chartex" xmlns:cx7="http://schemas.microsoft.com/office/drawing/2016/5/13/chartex" xmlns:cx8="http://schemas.microsoft.com/office/drawing/2016/5/14/chartex" xmlns:mc="http://schemas.openxmlformats.org/markup-compatibility/2006" xmlns:aink="http://schemas.microsoft.com/office/drawing/2016/ink" xmlns:am3d="http://schemas.microsoft.com/office/drawing/2017/model3d" xmlns:o="urn:schemas-microsoft-com:office:office" xmlns:oel="http://schemas.microsoft.com/office/2019/extlst" xmlns:r="http://schemas.openxmlformats.org/officeDocument/2006/relationships" xmlns:m="http://schemas.openxmlformats.org/officeDocument/2006/math" xmlns:v="urn:schemas-microsoft-com:vml" xmlns:wp14="http://schemas.microsoft.com/office/word/2010/wordprocessingDrawing" xmlns:wp="http://schemas.openxmlformats.org/drawingml/2006/wordprocessingDrawing" xmlns:w10="urn:schemas-microsoft-com:office:word" xmlns:w="http://schemas.openxmlformats.org/wordprocessingml/2006/main" xmlns:w14="http://schemas.microsoft.com/office/word/2010/wordml" xmlns:w15="http://schemas.microsoft.com/office/word/2012/wordml" xmlns:w16cex="http://schemas.microsoft.com/office/word/2018/wordml/cex" xmlns:w16cid="http://schemas.microsoft.com/office/word/2016/wordml/cid" xmlns:w16="http://schemas.microsoft.com/office/word/2018/wordml" xmlns:w16du="http://schemas.microsoft.com/office/word/2023/wordml/word16du" xmlns:w16sdtdh="http://schemas.microsoft.com/office/word/2020/wordml/sdtdatahash" xmlns:w16sdtfl="http://schemas.microsoft.com/office/word/2024/wordml/sdtformatlock" xmlns:w16se="http://schemas.microsoft.com/office/word/2015/wordml/symex" xmlns:wpg="http://schemas.microsoft.com/office/word/2010/wordprocessingGroup" xmlns:wpi="http://schemas.microsoft.com/office/word/2010/wordprocessingInk" xmlns:wne="http://schemas.microsoft.com/office/word/2006/wordml" xmlns:wps="http://schemas.microsoft.com/office/word/2010/wordprocessingShape" mc:Ignorable="w14 w15 w16se w16cid w16 w16cex w16sdtdh w16sdtfl w16du wp14">
   <w:endnote w:type="separator" w:id="-1">
     <w:p>
       <w:pPr>
@@ -682,7 +695,7 @@
 </file>
 
 <file path=word/footer1.xml><?xml version="1.0" encoding="utf-8"?>
-<w:ftr xmlns:wpc="http://schemas.microsoft.com/office/word/2010/wordprocessingCanvas" xmlns:cx="http://schemas.microsoft.com/office/drawing/2014/chartex" xmlns:cx1="http://schemas.microsoft.com/office/drawing/2015/9/8/chartex" xmlns:cx2="http://schemas.microsoft.com/office/drawing/2015/10/21/chartex" xmlns:cx3="http://schemas.microsoft.com/office/drawing/2016/5/9/chartex" xmlns:cx4="http://schemas.microsoft.com/office/drawing/2016/5/10/chartex" xmlns:cx5="http://schemas.microsoft.com/office/drawing/2016/5/11/chartex" xmlns:cx6="http://schemas.microsoft.com/office/drawing/2016/5/12/chartex" xmlns:cx7="http://schemas.microsoft.com/office/drawing/2016/5/13/chartex" xmlns:cx8="http://schemas.microsoft.com/office/drawing/2016/5/14/chartex" xmlns:mc="http://schemas.openxmlformats.org/markup-compatibility/2006" xmlns:aink="http://schemas.microsoft.com/office/drawing/2016/ink" xmlns:am3d="http://schemas.microsoft.com/office/drawing/2017/model3d" xmlns:o="urn:schemas-microsoft-com:office:office" xmlns:oel="http://schemas.microsoft.com/office/2019/extlst" xmlns:r="http://schemas.openxmlformats.org/officeDocument/2006/relationships" xmlns:m="http://schemas.openxmlformats.org/officeDocument/2006/math" xmlns:v="urn:schemas-microsoft-com:vml" xmlns:wp14="http://schemas.microsoft.com/office/word/2010/wordprocessingDrawing" xmlns:wp="http://schemas.openxmlformats.org/drawingml/2006/wordprocessingDrawing" xmlns:w10="urn:schemas-microsoft-com:office:word" xmlns:w="http://schemas.openxmlformats.org/wordprocessingml/2006/main" xmlns:w14="http://schemas.microsoft.com/office/word/2010/wordml" xmlns:w15="http://schemas.microsoft.com/office/word/2012/wordml" xmlns:w16cex="http://schemas.microsoft.com/office/word/2018/wordml/cex" xmlns:w16cid="http://schemas.microsoft.com/office/word/2016/wordml/cid" xmlns:w16="http://schemas.microsoft.com/office/word/2018/wordml" xmlns:w16du="http://schemas.microsoft.com/office/word/2023/wordml/word16du" xmlns:w16sdtdh="http://schemas.microsoft.com/office/word/2020/wordml/sdtdatahash" xmlns:w16se="http://schemas.microsoft.com/office/word/2015/wordml/symex" xmlns:wpg="http://schemas.microsoft.com/office/word/2010/wordprocessingGroup" xmlns:wpi="http://schemas.microsoft.com/office/word/2010/wordprocessingInk" xmlns:wne="http://schemas.microsoft.com/office/word/2006/wordml" xmlns:wps="http://schemas.microsoft.com/office/word/2010/wordprocessingShape" mc:Ignorable="w14 w15 w16se w16cid w16 w16cex w16sdtdh wp14">
+<w:ftr xmlns:wpc="http://schemas.microsoft.com/office/word/2010/wordprocessingCanvas" xmlns:cx="http://schemas.microsoft.com/office/drawing/2014/chartex" xmlns:cx1="http://schemas.microsoft.com/office/drawing/2015/9/8/chartex" xmlns:cx2="http://schemas.microsoft.com/office/drawing/2015/10/21/chartex" xmlns:cx3="http://schemas.microsoft.com/office/drawing/2016/5/9/chartex" xmlns:cx4="http://schemas.microsoft.com/office/drawing/2016/5/10/chartex" xmlns:cx5="http://schemas.microsoft.com/office/drawing/2016/5/11/chartex" xmlns:cx6="http://schemas.microsoft.com/office/drawing/2016/5/12/chartex" xmlns:cx7="http://schemas.microsoft.com/office/drawing/2016/5/13/chartex" xmlns:cx8="http://schemas.microsoft.com/office/drawing/2016/5/14/chartex" xmlns:mc="http://schemas.openxmlformats.org/markup-compatibility/2006" xmlns:aink="http://schemas.microsoft.com/office/drawing/2016/ink" xmlns:am3d="http://schemas.microsoft.com/office/drawing/2017/model3d" xmlns:o="urn:schemas-microsoft-com:office:office" xmlns:oel="http://schemas.microsoft.com/office/2019/extlst" xmlns:r="http://schemas.openxmlformats.org/officeDocument/2006/relationships" xmlns:m="http://schemas.openxmlformats.org/officeDocument/2006/math" xmlns:v="urn:schemas-microsoft-com:vml" xmlns:wp14="http://schemas.microsoft.com/office/word/2010/wordprocessingDrawing" xmlns:wp="http://schemas.openxmlformats.org/drawingml/2006/wordprocessingDrawing" xmlns:w10="urn:schemas-microsoft-com:office:word" xmlns:w="http://schemas.openxmlformats.org/wordprocessingml/2006/main" xmlns:w14="http://schemas.microsoft.com/office/word/2010/wordml" xmlns:w15="http://schemas.microsoft.com/office/word/2012/wordml" xmlns:w16cex="http://schemas.microsoft.com/office/word/2018/wordml/cex" xmlns:w16cid="http://schemas.microsoft.com/office/word/2016/wordml/cid" xmlns:w16="http://schemas.microsoft.com/office/word/2018/wordml" xmlns:w16du="http://schemas.microsoft.com/office/word/2023/wordml/word16du" xmlns:w16sdtdh="http://schemas.microsoft.com/office/word/2020/wordml/sdtdatahash" xmlns:w16sdtfl="http://schemas.microsoft.com/office/word/2024/wordml/sdtformatlock" xmlns:w16se="http://schemas.microsoft.com/office/word/2015/wordml/symex" xmlns:wpg="http://schemas.microsoft.com/office/word/2010/wordprocessingGroup" xmlns:wpi="http://schemas.microsoft.com/office/word/2010/wordprocessingInk" xmlns:wne="http://schemas.microsoft.com/office/word/2006/wordml" xmlns:wps="http://schemas.microsoft.com/office/word/2010/wordprocessingShape" mc:Ignorable="w14 w15 w16se w16cid w16 w16cex w16sdtdh w16sdtfl w16du wp14">
   <w:p>
     <w:pPr>
       <w:pStyle w:val="Header"/>
@@ -779,7 +792,7 @@
         <w:sz w:val="16"/>
         <w:szCs w:val="16"/>
       </w:rPr>
-      <w:t>3</w:t>
+      <w:t>5</w:t>
     </w:r>
     <w:r>
       <w:rPr>
@@ -967,7 +980,7 @@
 </file>
 
 <file path=word/footnotes.xml><?xml version="1.0" encoding="utf-8"?>
-<w:footnotes xmlns:wpc="http://schemas.microsoft.com/office/word/2010/wordprocessingCanvas" xmlns:cx="http://schemas.microsoft.com/office/drawing/2014/chartex" xmlns:cx1="http://schemas.microsoft.com/office/drawing/2015/9/8/chartex" xmlns:cx2="http://schemas.microsoft.com/office/drawing/2015/10/21/chartex" xmlns:cx3="http://schemas.microsoft.com/office/drawing/2016/5/9/chartex" xmlns:cx4="http://schemas.microsoft.com/office/drawing/2016/5/10/chartex" xmlns:cx5="http://schemas.microsoft.com/office/drawing/2016/5/11/chartex" xmlns:cx6="http://schemas.microsoft.com/office/drawing/2016/5/12/chartex" xmlns:cx7="http://schemas.microsoft.com/office/drawing/2016/5/13/chartex" xmlns:cx8="http://schemas.microsoft.com/office/drawing/2016/5/14/chartex" xmlns:mc="http://schemas.openxmlformats.org/markup-compatibility/2006" xmlns:aink="http://schemas.microsoft.com/office/drawing/2016/ink" xmlns:am3d="http://schemas.microsoft.com/office/drawing/2017/model3d" xmlns:o="urn:schemas-microsoft-com:office:office" xmlns:oel="http://schemas.microsoft.com/office/2019/extlst" xmlns:r="http://schemas.openxmlformats.org/officeDocument/2006/relationships" xmlns:m="http://schemas.openxmlformats.org/officeDocument/2006/math" xmlns:v="urn:schemas-microsoft-com:vml" xmlns:wp14="http://schemas.microsoft.com/office/word/2010/wordprocessingDrawing" xmlns:wp="http://schemas.openxmlformats.org/drawingml/2006/wordprocessingDrawing" xmlns:w10="urn:schemas-microsoft-com:office:word" xmlns:w="http://schemas.openxmlformats.org/wordprocessingml/2006/main" xmlns:w14="http://schemas.microsoft.com/office/word/2010/wordml" xmlns:w15="http://schemas.microsoft.com/office/word/2012/wordml" xmlns:w16cex="http://schemas.microsoft.com/office/word/2018/wordml/cex" xmlns:w16cid="http://schemas.microsoft.com/office/word/2016/wordml/cid" xmlns:w16="http://schemas.microsoft.com/office/word/2018/wordml" xmlns:w16du="http://schemas.microsoft.com/office/word/2023/wordml/word16du" xmlns:w16sdtdh="http://schemas.microsoft.com/office/word/2020/wordml/sdtdatahash" xmlns:w16se="http://schemas.microsoft.com/office/word/2015/wordml/symex" xmlns:wpg="http://schemas.microsoft.com/office/word/2010/wordprocessingGroup" xmlns:wpi="http://schemas.microsoft.com/office/word/2010/wordprocessingInk" xmlns:wne="http://schemas.microsoft.com/office/word/2006/wordml" xmlns:wps="http://schemas.microsoft.com/office/word/2010/wordprocessingShape" mc:Ignorable="w14 w15 w16se w16cid w16 w16cex w16sdtdh wp14">
+<w:footnotes xmlns:wpc="http://schemas.microsoft.com/office/word/2010/wordprocessingCanvas" xmlns:cx="http://schemas.microsoft.com/office/drawing/2014/chartex" xmlns:cx1="http://schemas.microsoft.com/office/drawing/2015/9/8/chartex" xmlns:cx2="http://schemas.microsoft.com/office/drawing/2015/10/21/chartex" xmlns:cx3="http://schemas.microsoft.com/office/drawing/2016/5/9/chartex" xmlns:cx4="http://schemas.microsoft.com/office/drawing/2016/5/10/chartex" xmlns:cx5="http://schemas.microsoft.com/office/drawing/2016/5/11/chartex" xmlns:cx6="http://schemas.microsoft.com/office/drawing/2016/5/12/chartex" xmlns:cx7="http://schemas.microsoft.com/office/drawing/2016/5/13/chartex" xmlns:cx8="http://schemas.microsoft.com/office/drawing/2016/5/14/chartex" xmlns:mc="http://schemas.openxmlformats.org/markup-compatibility/2006" xmlns:aink="http://schemas.microsoft.com/office/drawing/2016/ink" xmlns:am3d="http://schemas.microsoft.com/office/drawing/2017/model3d" xmlns:o="urn:schemas-microsoft-com:office:office" xmlns:oel="http://schemas.microsoft.com/office/2019/extlst" xmlns:r="http://schemas.openxmlformats.org/officeDocument/2006/relationships" xmlns:m="http://schemas.openxmlformats.org/officeDocument/2006/math" xmlns:v="urn:schemas-microsoft-com:vml" xmlns:wp14="http://schemas.microsoft.com/office/word/2010/wordprocessingDrawing" xmlns:wp="http://schemas.openxmlformats.org/drawingml/2006/wordprocessingDrawing" xmlns:w10="urn:schemas-microsoft-com:office:word" xmlns:w="http://schemas.openxmlformats.org/wordprocessingml/2006/main" xmlns:w14="http://schemas.microsoft.com/office/word/2010/wordml" xmlns:w15="http://schemas.microsoft.com/office/word/2012/wordml" xmlns:w16cex="http://schemas.microsoft.com/office/word/2018/wordml/cex" xmlns:w16cid="http://schemas.microsoft.com/office/word/2016/wordml/cid" xmlns:w16="http://schemas.microsoft.com/office/word/2018/wordml" xmlns:w16du="http://schemas.microsoft.com/office/word/2023/wordml/word16du" xmlns:w16sdtdh="http://schemas.microsoft.com/office/word/2020/wordml/sdtdatahash" xmlns:w16sdtfl="http://schemas.microsoft.com/office/word/2024/wordml/sdtformatlock" xmlns:w16se="http://schemas.microsoft.com/office/word/2015/wordml/symex" xmlns:wpg="http://schemas.microsoft.com/office/word/2010/wordprocessingGroup" xmlns:wpi="http://schemas.microsoft.com/office/word/2010/wordprocessingInk" xmlns:wne="http://schemas.microsoft.com/office/word/2006/wordml" xmlns:wps="http://schemas.microsoft.com/office/word/2010/wordprocessingShape" mc:Ignorable="w14 w15 w16se w16cid w16 w16cex w16sdtdh w16sdtfl w16du wp14">
   <w:footnote w:type="separator" w:id="-1">
     <w:p>
       <w:pPr>
@@ -992,7 +1005,7 @@
 </file>
 
 <file path=word/header1.xml><?xml version="1.0" encoding="utf-8"?>
-<w:hdr xmlns:wpc="http://schemas.microsoft.com/office/word/2010/wordprocessingCanvas" xmlns:cx="http://schemas.microsoft.com/office/drawing/2014/chartex" xmlns:cx1="http://schemas.microsoft.com/office/drawing/2015/9/8/chartex" xmlns:cx2="http://schemas.microsoft.com/office/drawing/2015/10/21/chartex" xmlns:cx3="http://schemas.microsoft.com/office/drawing/2016/5/9/chartex" xmlns:cx4="http://schemas.microsoft.com/office/drawing/2016/5/10/chartex" xmlns:cx5="http://schemas.microsoft.com/office/drawing/2016/5/11/chartex" xmlns:cx6="http://schemas.microsoft.com/office/drawing/2016/5/12/chartex" xmlns:cx7="http://schemas.microsoft.com/office/drawing/2016/5/13/chartex" xmlns:cx8="http://schemas.microsoft.com/office/drawing/2016/5/14/chartex" xmlns:mc="http://schemas.openxmlformats.org/markup-compatibility/2006" xmlns:aink="http://schemas.microsoft.com/office/drawing/2016/ink" xmlns:am3d="http://schemas.microsoft.com/office/drawing/2017/model3d" xmlns:o="urn:schemas-microsoft-com:office:office" xmlns:oel="http://schemas.microsoft.com/office/2019/extlst" xmlns:r="http://schemas.openxmlformats.org/officeDocument/2006/relationships" xmlns:m="http://schemas.openxmlformats.org/officeDocument/2006/math" xmlns:v="urn:schemas-microsoft-com:vml" xmlns:wp14="http://schemas.microsoft.com/office/word/2010/wordprocessingDrawing" xmlns:wp="http://schemas.openxmlformats.org/drawingml/2006/wordprocessingDrawing" xmlns:w10="urn:schemas-microsoft-com:office:word" xmlns:w="http://schemas.openxmlformats.org/wordprocessingml/2006/main" xmlns:w14="http://schemas.microsoft.com/office/word/2010/wordml" xmlns:w15="http://schemas.microsoft.com/office/word/2012/wordml" xmlns:w16cex="http://schemas.microsoft.com/office/word/2018/wordml/cex" xmlns:w16cid="http://schemas.microsoft.com/office/word/2016/wordml/cid" xmlns:w16="http://schemas.microsoft.com/office/word/2018/wordml" xmlns:w16du="http://schemas.microsoft.com/office/word/2023/wordml/word16du" xmlns:w16sdtdh="http://schemas.microsoft.com/office/word/2020/wordml/sdtdatahash" xmlns:w16se="http://schemas.microsoft.com/office/word/2015/wordml/symex" xmlns:wpg="http://schemas.microsoft.com/office/word/2010/wordprocessingGroup" xmlns:wpi="http://schemas.microsoft.com/office/word/2010/wordprocessingInk" xmlns:wne="http://schemas.microsoft.com/office/word/2006/wordml" xmlns:wps="http://schemas.microsoft.com/office/word/2010/wordprocessingShape" mc:Ignorable="w14 w15 w16se w16cid w16 w16cex w16sdtdh wp14">
+<w:hdr xmlns:wpc="http://schemas.microsoft.com/office/word/2010/wordprocessingCanvas" xmlns:cx="http://schemas.microsoft.com/office/drawing/2014/chartex" xmlns:cx1="http://schemas.microsoft.com/office/drawing/2015/9/8/chartex" xmlns:cx2="http://schemas.microsoft.com/office/drawing/2015/10/21/chartex" xmlns:cx3="http://schemas.microsoft.com/office/drawing/2016/5/9/chartex" xmlns:cx4="http://schemas.microsoft.com/office/drawing/2016/5/10/chartex" xmlns:cx5="http://schemas.microsoft.com/office/drawing/2016/5/11/chartex" xmlns:cx6="http://schemas.microsoft.com/office/drawing/2016/5/12/chartex" xmlns:cx7="http://schemas.microsoft.com/office/drawing/2016/5/13/chartex" xmlns:cx8="http://schemas.microsoft.com/office/drawing/2016/5/14/chartex" xmlns:mc="http://schemas.openxmlformats.org/markup-compatibility/2006" xmlns:aink="http://schemas.microsoft.com/office/drawing/2016/ink" xmlns:am3d="http://schemas.microsoft.com/office/drawing/2017/model3d" xmlns:o="urn:schemas-microsoft-com:office:office" xmlns:oel="http://schemas.microsoft.com/office/2019/extlst" xmlns:r="http://schemas.openxmlformats.org/officeDocument/2006/relationships" xmlns:m="http://schemas.openxmlformats.org/officeDocument/2006/math" xmlns:v="urn:schemas-microsoft-com:vml" xmlns:wp14="http://schemas.microsoft.com/office/word/2010/wordprocessingDrawing" xmlns:wp="http://schemas.openxmlformats.org/drawingml/2006/wordprocessingDrawing" xmlns:w10="urn:schemas-microsoft-com:office:word" xmlns:w="http://schemas.openxmlformats.org/wordprocessingml/2006/main" xmlns:w14="http://schemas.microsoft.com/office/word/2010/wordml" xmlns:w15="http://schemas.microsoft.com/office/word/2012/wordml" xmlns:w16cex="http://schemas.microsoft.com/office/word/2018/wordml/cex" xmlns:w16cid="http://schemas.microsoft.com/office/word/2016/wordml/cid" xmlns:w16="http://schemas.microsoft.com/office/word/2018/wordml" xmlns:w16du="http://schemas.microsoft.com/office/word/2023/wordml/word16du" xmlns:w16sdtdh="http://schemas.microsoft.com/office/word/2020/wordml/sdtdatahash" xmlns:w16sdtfl="http://schemas.microsoft.com/office/word/2024/wordml/sdtformatlock" xmlns:w16se="http://schemas.microsoft.com/office/word/2015/wordml/symex" xmlns:wpg="http://schemas.microsoft.com/office/word/2010/wordprocessingGroup" xmlns:wpi="http://schemas.microsoft.com/office/word/2010/wordprocessingInk" xmlns:wne="http://schemas.microsoft.com/office/word/2006/wordml" xmlns:wps="http://schemas.microsoft.com/office/word/2010/wordprocessingShape" mc:Ignorable="w14 w15 w16se w16cid w16 w16cex w16sdtdh w16sdtfl w16du wp14">
   <w:p>
     <w:pPr>
       <w:spacing w:after="0" w:line="240" w:lineRule="auto"/>
@@ -1026,7 +1039,7 @@
         <w:sz w:val="16"/>
         <w:szCs w:val="16"/>
       </w:rPr>
-      <w:t>1.0</w:t>
+      <w:t>1.</w:t>
     </w:r>
     <w:r>
       <w:rPr>
@@ -1037,7 +1050,7 @@
         <w:sz w:val="16"/>
         <w:szCs w:val="16"/>
       </w:rPr>
-      <w:t xml:space="preserve"> | </w:t>
+      <w:t>1</w:t>
     </w:r>
     <w:r>
       <w:rPr>
@@ -1048,7 +1061,40 @@
         <w:sz w:val="16"/>
         <w:szCs w:val="16"/>
       </w:rPr>
-      <w:t>July 2023</w:t>
+      <w:t xml:space="preserve"> | </w:t>
+    </w:r>
+    <w:r>
+      <w:rPr>
+        <w:rFonts w:ascii="Calibri" w:eastAsia="Calibri" w:hAnsi="Calibri" w:cs="Calibri"/>
+        <w:b/>
+        <w:bCs/>
+        <w:color w:val="646464"/>
+        <w:sz w:val="16"/>
+        <w:szCs w:val="16"/>
+      </w:rPr>
+      <w:t>Sept</w:t>
+    </w:r>
+    <w:r>
+      <w:rPr>
+        <w:rFonts w:ascii="Calibri" w:eastAsia="Calibri" w:hAnsi="Calibri" w:cs="Calibri"/>
+        <w:b/>
+        <w:bCs/>
+        <w:color w:val="646464"/>
+        <w:sz w:val="16"/>
+        <w:szCs w:val="16"/>
+      </w:rPr>
+      <w:t xml:space="preserve"> 202</w:t>
+    </w:r>
+    <w:r>
+      <w:rPr>
+        <w:rFonts w:ascii="Calibri" w:eastAsia="Calibri" w:hAnsi="Calibri" w:cs="Calibri"/>
+        <w:b/>
+        <w:bCs/>
+        <w:color w:val="646464"/>
+        <w:sz w:val="16"/>
+        <w:szCs w:val="16"/>
+      </w:rPr>
+      <w:t>5</w:t>
     </w:r>
     <w:r>
       <w:rPr>
@@ -1214,7 +1260,7 @@
 </file>
 
 <file path=word/numbering.xml><?xml version="1.0" encoding="utf-8"?>
-<w:numbering xmlns:wpc="http://schemas.microsoft.com/office/word/2010/wordprocessingCanvas" xmlns:cx="http://schemas.microsoft.com/office/drawing/2014/chartex" xmlns:cx1="http://schemas.microsoft.com/office/drawing/2015/9/8/chartex" xmlns:cx2="http://schemas.microsoft.com/office/drawing/2015/10/21/chartex" xmlns:cx3="http://schemas.microsoft.com/office/drawing/2016/5/9/chartex" xmlns:cx4="http://schemas.microsoft.com/office/drawing/2016/5/10/chartex" xmlns:cx5="http://schemas.microsoft.com/office/drawing/2016/5/11/chartex" xmlns:cx6="http://schemas.microsoft.com/office/drawing/2016/5/12/chartex" xmlns:cx7="http://schemas.microsoft.com/office/drawing/2016/5/13/chartex" xmlns:cx8="http://schemas.microsoft.com/office/drawing/2016/5/14/chartex" xmlns:mc="http://schemas.openxmlformats.org/markup-compatibility/2006" xmlns:aink="http://schemas.microsoft.com/office/drawing/2016/ink" xmlns:am3d="http://schemas.microsoft.com/office/drawing/2017/model3d" xmlns:o="urn:schemas-microsoft-com:office:office" xmlns:oel="http://schemas.microsoft.com/office/2019/extlst" xmlns:r="http://schemas.openxmlformats.org/officeDocument/2006/relationships" xmlns:m="http://schemas.openxmlformats.org/officeDocument/2006/math" xmlns:v="urn:schemas-microsoft-com:vml" xmlns:wp14="http://schemas.microsoft.com/office/word/2010/wordprocessingDrawing" xmlns:wp="http://schemas.openxmlformats.org/drawingml/2006/wordprocessingDrawing" xmlns:w10="urn:schemas-microsoft-com:office:word" xmlns:w="http://schemas.openxmlformats.org/wordprocessingml/2006/main" xmlns:w14="http://schemas.microsoft.com/office/word/2010/wordml" xmlns:w15="http://schemas.microsoft.com/office/word/2012/wordml" xmlns:w16cex="http://schemas.microsoft.com/office/word/2018/wordml/cex" xmlns:w16cid="http://schemas.microsoft.com/office/word/2016/wordml/cid" xmlns:w16="http://schemas.microsoft.com/office/word/2018/wordml" xmlns:w16du="http://schemas.microsoft.com/office/word/2023/wordml/word16du" xmlns:w16sdtdh="http://schemas.microsoft.com/office/word/2020/wordml/sdtdatahash" xmlns:w16se="http://schemas.microsoft.com/office/word/2015/wordml/symex" xmlns:wpg="http://schemas.microsoft.com/office/word/2010/wordprocessingGroup" xmlns:wpi="http://schemas.microsoft.com/office/word/2010/wordprocessingInk" xmlns:wne="http://schemas.microsoft.com/office/word/2006/wordml" xmlns:wps="http://schemas.microsoft.com/office/word/2010/wordprocessingShape" mc:Ignorable="w14 w15 w16se w16cid w16 w16cex w16sdtdh wp14">
+<w:numbering xmlns:wpc="http://schemas.microsoft.com/office/word/2010/wordprocessingCanvas" xmlns:cx="http://schemas.microsoft.com/office/drawing/2014/chartex" xmlns:cx1="http://schemas.microsoft.com/office/drawing/2015/9/8/chartex" xmlns:cx2="http://schemas.microsoft.com/office/drawing/2015/10/21/chartex" xmlns:cx3="http://schemas.microsoft.com/office/drawing/2016/5/9/chartex" xmlns:cx4="http://schemas.microsoft.com/office/drawing/2016/5/10/chartex" xmlns:cx5="http://schemas.microsoft.com/office/drawing/2016/5/11/chartex" xmlns:cx6="http://schemas.microsoft.com/office/drawing/2016/5/12/chartex" xmlns:cx7="http://schemas.microsoft.com/office/drawing/2016/5/13/chartex" xmlns:cx8="http://schemas.microsoft.com/office/drawing/2016/5/14/chartex" xmlns:mc="http://schemas.openxmlformats.org/markup-compatibility/2006" xmlns:aink="http://schemas.microsoft.com/office/drawing/2016/ink" xmlns:am3d="http://schemas.microsoft.com/office/drawing/2017/model3d" xmlns:o="urn:schemas-microsoft-com:office:office" xmlns:oel="http://schemas.microsoft.com/office/2019/extlst" xmlns:r="http://schemas.openxmlformats.org/officeDocument/2006/relationships" xmlns:m="http://schemas.openxmlformats.org/officeDocument/2006/math" xmlns:v="urn:schemas-microsoft-com:vml" xmlns:wp14="http://schemas.microsoft.com/office/word/2010/wordprocessingDrawing" xmlns:wp="http://schemas.openxmlformats.org/drawingml/2006/wordprocessingDrawing" xmlns:w10="urn:schemas-microsoft-com:office:word" xmlns:w="http://schemas.openxmlformats.org/wordprocessingml/2006/main" xmlns:w14="http://schemas.microsoft.com/office/word/2010/wordml" xmlns:w15="http://schemas.microsoft.com/office/word/2012/wordml" xmlns:w16cex="http://schemas.microsoft.com/office/word/2018/wordml/cex" xmlns:w16cid="http://schemas.microsoft.com/office/word/2016/wordml/cid" xmlns:w16="http://schemas.microsoft.com/office/word/2018/wordml" xmlns:w16du="http://schemas.microsoft.com/office/word/2023/wordml/word16du" xmlns:w16sdtdh="http://schemas.microsoft.com/office/word/2020/wordml/sdtdatahash" xmlns:w16sdtfl="http://schemas.microsoft.com/office/word/2024/wordml/sdtformatlock" xmlns:w16se="http://schemas.microsoft.com/office/word/2015/wordml/symex" xmlns:wpg="http://schemas.microsoft.com/office/word/2010/wordprocessingGroup" xmlns:wpi="http://schemas.microsoft.com/office/word/2010/wordprocessingInk" xmlns:wne="http://schemas.microsoft.com/office/word/2006/wordml" xmlns:wps="http://schemas.microsoft.com/office/word/2010/wordprocessingShape" mc:Ignorable="w14 w15 w16se w16cid w16 w16cex w16sdtdh w16sdtfl w16du wp14">
   <w:abstractNum w:abstractNumId="0" w15:restartNumberingAfterBreak="0">
     <w:nsid w:val="21F43906"/>
     <w:multiLevelType w:val="hybridMultilevel"/>
@@ -1921,7 +1967,7 @@
 </file>
 
 <file path=word/styles.xml><?xml version="1.0" encoding="utf-8"?>
-<w:styles xmlns:mc="http://schemas.openxmlformats.org/markup-compatibility/2006" xmlns:r="http://schemas.openxmlformats.org/officeDocument/2006/relationships" xmlns:w="http://schemas.openxmlformats.org/wordprocessingml/2006/main" xmlns:w14="http://schemas.microsoft.com/office/word/2010/wordml" xmlns:w15="http://schemas.microsoft.com/office/word/2012/wordml" xmlns:w16cex="http://schemas.microsoft.com/office/word/2018/wordml/cex" xmlns:w16cid="http://schemas.microsoft.com/office/word/2016/wordml/cid" xmlns:w16="http://schemas.microsoft.com/office/word/2018/wordml" xmlns:w16sdtdh="http://schemas.microsoft.com/office/word/2020/wordml/sdtdatahash" xmlns:w16se="http://schemas.microsoft.com/office/word/2015/wordml/symex" mc:Ignorable="w14 w15 w16se w16cid w16 w16cex w16sdtdh">
+<w:styles xmlns:mc="http://schemas.openxmlformats.org/markup-compatibility/2006" xmlns:r="http://schemas.openxmlformats.org/officeDocument/2006/relationships" xmlns:w="http://schemas.openxmlformats.org/wordprocessingml/2006/main" xmlns:w14="http://schemas.microsoft.com/office/word/2010/wordml" xmlns:w15="http://schemas.microsoft.com/office/word/2012/wordml" xmlns:w16cex="http://schemas.microsoft.com/office/word/2018/wordml/cex" xmlns:w16cid="http://schemas.microsoft.com/office/word/2016/wordml/cid" xmlns:w16="http://schemas.microsoft.com/office/word/2018/wordml" xmlns:w16du="http://schemas.microsoft.com/office/word/2023/wordml/word16du" xmlns:w16sdtdh="http://schemas.microsoft.com/office/word/2020/wordml/sdtdatahash" xmlns:w16sdtfl="http://schemas.microsoft.com/office/word/2024/wordml/sdtformatlock" xmlns:w16se="http://schemas.microsoft.com/office/word/2015/wordml/symex" mc:Ignorable="w14 w15 w16se w16cid w16 w16cex w16sdtdh w16sdtfl w16du">
   <w:docDefaults>
     <w:rPrDefault>
       <w:rPr>

</xml_diff>